<commit_message>
Updated so that runs where no deltas are found are plotted separately in an error_plots folder.
</commit_message>
<xml_diff>
--- a/summary/Effect of temperature and food on gallo and tross thread strength.docx
+++ b/summary/Effect of temperature and food on gallo and tross thread strength.docx
@@ -4,23 +4,7 @@
   <w:body>
     <w:p>
       <w:r>
-        <w:t xml:space="preserve">Effect of temperature and food on </w:t>
-      </w:r>
-      <w:proofErr w:type="spellStart"/>
-      <w:r>
-        <w:t>gallo</w:t>
-      </w:r>
-      <w:proofErr w:type="spellEnd"/>
-      <w:r>
-        <w:t xml:space="preserve"> and </w:t>
-      </w:r>
-      <w:proofErr w:type="spellStart"/>
-      <w:r>
-        <w:t>tross</w:t>
-      </w:r>
-      <w:proofErr w:type="spellEnd"/>
-      <w:r>
-        <w:t xml:space="preserve"> thread strength</w:t>
+        <w:t>Effect of temperature and food on gallo and tross thread strength</w:t>
       </w:r>
     </w:p>
     <w:p>
@@ -43,7 +27,15 @@
         <w:t>QC</w:t>
       </w:r>
       <w:r>
-        <w:t xml:space="preserve"> only with code and not by hand (minimum thread strength set at 0.5N, max at 0.3N)</w:t>
+        <w:t xml:space="preserve"> only with code and not by hand (minimum thread strength set at 0.</w:t>
+      </w:r>
+      <w:r>
+        <w:t>0</w:t>
+      </w:r>
+      <w:bookmarkStart w:id="0" w:name="_GoBack"/>
+      <w:bookmarkEnd w:id="0"/>
+      <w:r>
+        <w:t>5N, max at 0.3N)</w:t>
       </w:r>
     </w:p>
     <w:p>
@@ -69,8 +61,6 @@
       <w:r>
         <w:t>R</w:t>
       </w:r>
-      <w:bookmarkStart w:id="0" w:name="_GoBack"/>
-      <w:bookmarkEnd w:id="0"/>
       <w:r>
         <w:t>eplicate</w:t>
       </w:r>
@@ -78,23 +68,7 @@
         <w:t xml:space="preserve"> is</w:t>
       </w:r>
       <w:r>
-        <w:t xml:space="preserve"> at the level of </w:t>
-      </w:r>
-      <w:proofErr w:type="spellStart"/>
-      <w:r>
-        <w:t>mesocosm</w:t>
-      </w:r>
-      <w:proofErr w:type="spellEnd"/>
-      <w:r>
-        <w:t xml:space="preserve">, </w:t>
-      </w:r>
-      <w:proofErr w:type="spellStart"/>
-      <w:r>
-        <w:t>subreplicate</w:t>
-      </w:r>
-      <w:proofErr w:type="spellEnd"/>
-      <w:r>
-        <w:t xml:space="preserve"> is at level of mussel</w:t>
+        <w:t xml:space="preserve"> at the level of mesocosm, subreplicate is at level of mussel</w:t>
       </w:r>
       <w:r>
         <w:t xml:space="preserve"> </w:t>
@@ -111,15 +85,7 @@
     </w:p>
     <w:p>
       <w:r>
-        <w:t xml:space="preserve"># Analysis of Deviance Table (Type II Wald </w:t>
-      </w:r>
-      <w:proofErr w:type="spellStart"/>
-      <w:r>
-        <w:t>chisquare</w:t>
-      </w:r>
-      <w:proofErr w:type="spellEnd"/>
-      <w:r>
-        <w:t xml:space="preserve"> tests)</w:t>
+        <w:t># Analysis of Deviance Table (Type II Wald chisquare tests)</w:t>
       </w:r>
     </w:p>
     <w:p>
@@ -129,90 +95,27 @@
     </w:p>
     <w:p>
       <w:r>
-        <w:t xml:space="preserve"># Response: </w:t>
-      </w:r>
-      <w:proofErr w:type="spellStart"/>
-      <w:r>
-        <w:t>transvec</w:t>
-      </w:r>
-      <w:proofErr w:type="spellEnd"/>
-    </w:p>
-    <w:p>
-      <w:r>
-        <w:t xml:space="preserve"># </w:t>
-      </w:r>
-      <w:proofErr w:type="spellStart"/>
-      <w:r>
-        <w:t>Chisq</w:t>
-      </w:r>
-      <w:proofErr w:type="spellEnd"/>
-      <w:r>
-        <w:t xml:space="preserve"> </w:t>
-      </w:r>
-      <w:proofErr w:type="spellStart"/>
-      <w:r>
-        <w:t>Df</w:t>
-      </w:r>
-      <w:proofErr w:type="spellEnd"/>
-      <w:r>
-        <w:t xml:space="preserve"> </w:t>
-      </w:r>
-      <w:proofErr w:type="spellStart"/>
-      <w:r>
-        <w:t>Pr</w:t>
-      </w:r>
-      <w:proofErr w:type="spellEnd"/>
-      <w:r>
-        <w:t>(&gt;</w:t>
-      </w:r>
-      <w:proofErr w:type="spellStart"/>
-      <w:r>
-        <w:t>Chisq</w:t>
-      </w:r>
-      <w:proofErr w:type="spellEnd"/>
-      <w:r>
-        <w:t xml:space="preserve">)   </w:t>
-      </w:r>
-    </w:p>
-    <w:p>
-      <w:r>
-        <w:t xml:space="preserve"># Temp      </w:t>
-      </w:r>
-      <w:proofErr w:type="gramStart"/>
-      <w:r>
-        <w:t>11.6750  3</w:t>
-      </w:r>
-      <w:proofErr w:type="gramEnd"/>
-      <w:r>
-        <w:t xml:space="preserve">   0.008584 **</w:t>
-      </w:r>
-    </w:p>
-    <w:p>
-      <w:r>
-        <w:t xml:space="preserve">#   Food       </w:t>
-      </w:r>
-      <w:proofErr w:type="gramStart"/>
-      <w:r>
-        <w:t>2.2328  1</w:t>
-      </w:r>
-      <w:proofErr w:type="gramEnd"/>
-      <w:r>
-        <w:t xml:space="preserve">   0.135105   </w:t>
-      </w:r>
-    </w:p>
-    <w:p>
-      <w:r>
-        <w:t xml:space="preserve"># </w:t>
-      </w:r>
-      <w:proofErr w:type="spellStart"/>
-      <w:proofErr w:type="gramStart"/>
-      <w:r>
-        <w:t>Temp:Food</w:t>
-      </w:r>
-      <w:proofErr w:type="spellEnd"/>
-      <w:proofErr w:type="gramEnd"/>
-      <w:r>
-        <w:t xml:space="preserve">  8.6190  3   0.034810 * </w:t>
+        <w:t># Response: transvec</w:t>
+      </w:r>
+    </w:p>
+    <w:p>
+      <w:r>
+        <w:t xml:space="preserve"># Chisq Df Pr(&gt;Chisq)   </w:t>
+      </w:r>
+    </w:p>
+    <w:p>
+      <w:r>
+        <w:t># Temp      11.6750  3   0.008584 **</w:t>
+      </w:r>
+    </w:p>
+    <w:p>
+      <w:r>
+        <w:t xml:space="preserve">#   Food       2.2328  1   0.135105   </w:t>
+      </w:r>
+    </w:p>
+    <w:p>
+      <w:r>
+        <w:t xml:space="preserve"># Temp:Food  8.6190  3   0.034810 * </w:t>
       </w:r>
     </w:p>
     <w:p>
@@ -222,27 +125,14 @@
     </w:p>
     <w:p>
       <w:r>
-        <w:t xml:space="preserve">#   </w:t>
-      </w:r>
-      <w:proofErr w:type="spellStart"/>
-      <w:r>
-        <w:t>Signif</w:t>
-      </w:r>
-      <w:proofErr w:type="spellEnd"/>
-      <w:r>
-        <w:t xml:space="preserve">. codes:  0 ‘***’ 0.001 ‘**’ 0.01 ‘*’ 0.05 ‘.’ 0.1 </w:t>
-      </w:r>
-      <w:proofErr w:type="gramStart"/>
-      <w:r>
-        <w:t>‘ ’</w:t>
-      </w:r>
-      <w:proofErr w:type="gramEnd"/>
-      <w:r>
-        <w:t xml:space="preserve"> 1</w:t>
-      </w:r>
-    </w:p>
-    <w:p>
-      <w:r>
+        <w:t>#   Signif. codes:  0 ‘***’ 0.001 ‘**’ 0.01 ‘*’ 0.05 ‘.’ 0.1 ‘ ’ 1</w:t>
+      </w:r>
+    </w:p>
+    <w:p>
+      <w:r>
+        <w:rPr>
+          <w:noProof/>
+        </w:rPr>
         <w:drawing>
           <wp:inline distT="0" distB="0" distL="0" distR="0" wp14:anchorId="7F0A8A51" wp14:editId="526937C4">
             <wp:extent cx="2451735" cy="1852982"/>
@@ -289,118 +179,42 @@
     <w:p>
       <w:r>
         <w:lastRenderedPageBreak/>
+        <w:t># Tross</w:t>
+      </w:r>
+    </w:p>
+    <w:p>
+      <w:r>
+        <w:t># Analysis of Deviance Table (Type II Wald chisquare tests)</w:t>
+      </w:r>
+    </w:p>
+    <w:p>
+      <w:r>
         <w:t xml:space="preserve"># </w:t>
       </w:r>
-      <w:proofErr w:type="spellStart"/>
-      <w:r>
-        <w:t>Tross</w:t>
-      </w:r>
-      <w:proofErr w:type="spellEnd"/>
-    </w:p>
-    <w:p>
-      <w:r>
-        <w:t xml:space="preserve"># Analysis of Deviance Table (Type II Wald </w:t>
-      </w:r>
-      <w:proofErr w:type="spellStart"/>
-      <w:r>
-        <w:t>chisquare</w:t>
-      </w:r>
-      <w:proofErr w:type="spellEnd"/>
-      <w:r>
-        <w:t xml:space="preserve"> tests)</w:t>
-      </w:r>
-    </w:p>
-    <w:p>
-      <w:r>
-        <w:t xml:space="preserve"># </w:t>
-      </w:r>
-    </w:p>
-    <w:p>
-      <w:r>
-        <w:t xml:space="preserve"># Response: </w:t>
-      </w:r>
-      <w:proofErr w:type="spellStart"/>
-      <w:r>
-        <w:t>transvec</w:t>
-      </w:r>
-      <w:proofErr w:type="spellEnd"/>
-    </w:p>
-    <w:p>
-      <w:r>
-        <w:t xml:space="preserve"># </w:t>
-      </w:r>
-      <w:proofErr w:type="spellStart"/>
-      <w:r>
-        <w:t>Chisq</w:t>
-      </w:r>
-      <w:proofErr w:type="spellEnd"/>
-      <w:r>
-        <w:t xml:space="preserve"> </w:t>
-      </w:r>
-      <w:proofErr w:type="spellStart"/>
-      <w:r>
-        <w:t>Df</w:t>
-      </w:r>
-      <w:proofErr w:type="spellEnd"/>
-      <w:r>
-        <w:t xml:space="preserve"> </w:t>
-      </w:r>
-      <w:proofErr w:type="spellStart"/>
-      <w:r>
-        <w:t>Pr</w:t>
-      </w:r>
-      <w:proofErr w:type="spellEnd"/>
-      <w:r>
-        <w:t>(&gt;</w:t>
-      </w:r>
-      <w:proofErr w:type="spellStart"/>
-      <w:r>
-        <w:t>Chisq</w:t>
-      </w:r>
-      <w:proofErr w:type="spellEnd"/>
-      <w:r>
-        <w:t xml:space="preserve">)   </w:t>
-      </w:r>
-    </w:p>
-    <w:p>
-      <w:r>
-        <w:t xml:space="preserve"># Temp       </w:t>
-      </w:r>
-      <w:proofErr w:type="gramStart"/>
-      <w:r>
-        <w:t>0.0262  2</w:t>
-      </w:r>
-      <w:proofErr w:type="gramEnd"/>
-      <w:r>
-        <w:t xml:space="preserve">   0.986978   </w:t>
-      </w:r>
-    </w:p>
-    <w:p>
-      <w:r>
-        <w:t xml:space="preserve"># Food       </w:t>
-      </w:r>
-      <w:proofErr w:type="gramStart"/>
-      <w:r>
-        <w:t>0.1852  1</w:t>
-      </w:r>
-      <w:proofErr w:type="gramEnd"/>
-      <w:r>
-        <w:t xml:space="preserve">   0.666961   </w:t>
-      </w:r>
-    </w:p>
-    <w:p>
-      <w:r>
-        <w:t xml:space="preserve"># </w:t>
-      </w:r>
-      <w:proofErr w:type="spellStart"/>
-      <w:proofErr w:type="gramStart"/>
-      <w:r>
-        <w:t>Temp:Food</w:t>
-      </w:r>
-      <w:proofErr w:type="spellEnd"/>
-      <w:proofErr w:type="gramEnd"/>
-      <w:r>
-        <w:t xml:space="preserve"> 11.8861  2   0.002624 **</w:t>
+    </w:p>
+    <w:p>
+      <w:r>
+        <w:t># Response: transvec</w:t>
+      </w:r>
+    </w:p>
+    <w:p>
+      <w:r>
+        <w:t xml:space="preserve"># Chisq Df Pr(&gt;Chisq)   </w:t>
+      </w:r>
+    </w:p>
+    <w:p>
+      <w:r>
+        <w:t xml:space="preserve"># Temp       0.0262  2   0.986978   </w:t>
+      </w:r>
+    </w:p>
+    <w:p>
+      <w:r>
+        <w:t xml:space="preserve"># Food       0.1852  1   0.666961   </w:t>
+      </w:r>
+    </w:p>
+    <w:p>
+      <w:r>
+        <w:t># Temp:Food 11.8861  2   0.002624 **</w:t>
       </w:r>
     </w:p>
     <w:p>
@@ -410,28 +224,15 @@
     </w:p>
     <w:p>
       <w:r>
-        <w:t xml:space="preserve">#   </w:t>
-      </w:r>
-      <w:proofErr w:type="spellStart"/>
-      <w:r>
-        <w:t>Signif</w:t>
-      </w:r>
-      <w:proofErr w:type="spellEnd"/>
-      <w:r>
-        <w:t xml:space="preserve">. codes:  0 ‘***’ 0.001 ‘**’ 0.01 ‘*’ 0.05 ‘.’ 0.1 </w:t>
-      </w:r>
-      <w:proofErr w:type="gramStart"/>
-      <w:r>
-        <w:t>‘ ’</w:t>
-      </w:r>
-      <w:proofErr w:type="gramEnd"/>
-      <w:r>
-        <w:t xml:space="preserve"> 1</w:t>
+        <w:t>#   Signif. codes:  0 ‘***’ 0.001 ‘**’ 0.01 ‘*’ 0.05 ‘.’ 0.1 ‘ ’ 1</w:t>
       </w:r>
     </w:p>
     <w:p/>
     <w:p>
       <w:r>
+        <w:rPr>
+          <w:noProof/>
+        </w:rPr>
         <w:drawing>
           <wp:inline distT="0" distB="0" distL="0" distR="0" wp14:anchorId="298D3B3D" wp14:editId="2A264F41">
             <wp:extent cx="2725567" cy="2059940"/>

</xml_diff>